<commit_message>
new files added for task 1
</commit_message>
<xml_diff>
--- a/C856/C856 Tasks Until Completion.docx
+++ b/C856/C856 Tasks Until Completion.docx
@@ -117,14 +117,16 @@
           <w:color w:val="000000"/>
           <w:sz w:val="20"/>
           <w:szCs w:val="20"/>
-        </w:rPr>
-      </w:pPr>
-      <w:r>
-        <w:rPr>
-          <w:rFonts w:ascii="inherit" w:eastAsia="Times New Roman" w:hAnsi="inherit" w:cs="Arial"/>
-          <w:color w:val="000000"/>
-          <w:sz w:val="20"/>
-          <w:szCs w:val="20"/>
+          <w:highlight w:val="yellow"/>
+        </w:rPr>
+      </w:pPr>
+      <w:r>
+        <w:rPr>
+          <w:rFonts w:ascii="inherit" w:eastAsia="Times New Roman" w:hAnsi="inherit" w:cs="Arial"/>
+          <w:color w:val="000000"/>
+          <w:sz w:val="20"/>
+          <w:szCs w:val="20"/>
+          <w:highlight w:val="yellow"/>
         </w:rPr>
         <w:t>Watch the </w:t>
       </w:r>
@@ -135,6 +137,7 @@
             <w:color w:val="333333"/>
             <w:sz w:val="20"/>
             <w:szCs w:val="20"/>
+            <w:highlight w:val="yellow"/>
             <w:u w:val="single"/>
             <w:bdr w:val="none" w:sz="0" w:space="0" w:color="auto" w:frame="1"/>
           </w:rPr>
@@ -147,6 +150,7 @@
           <w:color w:val="000000"/>
           <w:sz w:val="20"/>
           <w:szCs w:val="20"/>
+          <w:highlight w:val="yellow"/>
         </w:rPr>
         <w:t>(3min)</w:t>
       </w:r>

</xml_diff>